<commit_message>
Copy Files From Source Repo (2025-02-12 19:15)
</commit_message>
<xml_diff>
--- a/ResourceFiles/Market Analysis Report for Mystic Spice Premium Chai Tea.docx
+++ b/ResourceFiles/Market Analysis Report for Mystic Spice Premium Chai Tea.docx
@@ -347,7 +347,7 @@
           <w:cs w:val="0"/>
           <w:lang w:val="en-US" w:eastAsia="ko-KR" w:bidi="ar-SA"/>
         </w:rPr>
-        <w:t>그리고 오래 전부터 숙박 업체에서 제공되어 왔으며 친한 친구에게 대접하거나 휴식이 필요할 때 마시는 등 역사/문화적으로도 중요한 차입니다.</w:t>
+        <w:t>오래 전부터 숙박 업체에서 제공되어 왔으며 친한 친구에게 대접하거나 휴식이 필요할 때 마시는 등 역사/문화적으로도 중요한 의미가 많은 차입니다.</w:t>
       </w:r>
     </w:p>
     <w:p>
@@ -788,7 +788,7 @@
           <w:cs w:val="0"/>
           <w:lang w:val="en-US" w:eastAsia="ko-KR" w:bidi="ar-SA"/>
         </w:rPr>
-        <w:t>제품 설명</w:t>
+        <w:t>제품 설명:</w:t>
       </w:r>
     </w:p>
     <w:p>
@@ -1915,7 +1915,7 @@
                 <w:cs w:val="0"/>
                 <w:lang w:val="en-US" w:eastAsia="ko-KR" w:bidi="ar-SA"/>
               </w:rPr>
-              <w:t>지속 가능한 공급: 저희는 지속 가능성을 위해 최선을 다하고 있으며, 유기농 농업을 실천하는 소규모 농장에서 재료를 공급함으로써 최고의 품질뿐만 아니라 지구의 건강에도 이바지하고 있습니다.</w:t>
+              <w:t>지속 가능한 소싱: 저희는 지속 가능성을 위해 최선을 다하고 있으며, 유기농 농업을 실천하는 소규모 농장에서 재료를 공급받음으로써 최고의 품질뿐만 아니라 지구의 건강에도 이바지하고 있습니다.</w:t>
             </w:r>
           </w:p>
         </w:tc>
@@ -2342,7 +2342,7 @@
           <w:cs w:val="0"/>
           <w:lang w:val="en-US" w:eastAsia="ko-KR" w:bidi="ar-SA"/>
         </w:rPr>
-        <w:t>또한 차이 티는 단 음료를 함께 즐기기를 좋아하는 라틴 아메리카 소비자의 생활 방식과 취향에도 적합합니다.</w:t>
+        <w:t>또한 차이 티는 단 간식을 함께 즐기기를 좋아하는 라틴 아메리카 소비자의 생활 방식과 취향에도 적합합니다.</w:t>
       </w:r>
     </w:p>
     <w:p>

</xml_diff>